<commit_message>
Worked on some of these today, read for CS 140 mostly
</commit_message>
<xml_diff>
--- a/Non-Completed Labs/Loops Lab.docx
+++ b/Non-Completed Labs/Loops Lab.docx
@@ -1,6 +1,6 @@
 
 <file path=word/document.xml><?xml version="1.0" encoding="utf-8"?>
-<w:document xmlns:wpc="http://schemas.microsoft.com/office/word/2010/wordprocessingCanvas" xmlns:cx="http://schemas.microsoft.com/office/drawing/2014/chartex" xmlns:cx1="http://schemas.microsoft.com/office/drawing/2015/9/8/chartex" xmlns:cx2="http://schemas.microsoft.com/office/drawing/2015/10/21/chartex" xmlns:cx3="http://schemas.microsoft.com/office/drawing/2016/5/9/chartex" xmlns:cx4="http://schemas.microsoft.com/office/drawing/2016/5/10/chartex" xmlns:cx5="http://schemas.microsoft.com/office/drawing/2016/5/11/chartex" xmlns:cx6="http://schemas.microsoft.com/office/drawing/2016/5/12/chartex" xmlns:cx7="http://schemas.microsoft.com/office/drawing/2016/5/13/chartex" xmlns:cx8="http://schemas.microsoft.com/office/drawing/2016/5/14/chartex" xmlns:mc="http://schemas.openxmlformats.org/markup-compatibility/2006" xmlns:aink="http://schemas.microsoft.com/office/drawing/2016/ink" xmlns:am3d="http://schemas.microsoft.com/office/drawing/2017/model3d" xmlns:o="urn:schemas-microsoft-com:office:office" xmlns:r="http://schemas.openxmlformats.org/officeDocument/2006/relationships" xmlns:m="http://schemas.openxmlformats.org/officeDocument/2006/math" xmlns:v="urn:schemas-microsoft-com:vml" xmlns:wp14="http://schemas.microsoft.com/office/word/2010/wordprocessingDrawing" xmlns:wp="http://schemas.openxmlformats.org/drawingml/2006/wordprocessingDrawing" xmlns:w10="urn:schemas-microsoft-com:office:word" xmlns:w="http://schemas.openxmlformats.org/wordprocessingml/2006/main" xmlns:w14="http://schemas.microsoft.com/office/word/2010/wordml" xmlns:w15="http://schemas.microsoft.com/office/word/2012/wordml" xmlns:w16cid="http://schemas.microsoft.com/office/word/2016/wordml/cid" xmlns:w16se="http://schemas.microsoft.com/office/word/2015/wordml/symex" xmlns:wpg="http://schemas.microsoft.com/office/word/2010/wordprocessingGroup" xmlns:wpi="http://schemas.microsoft.com/office/word/2010/wordprocessingInk" xmlns:wne="http://schemas.microsoft.com/office/word/2006/wordml" xmlns:wps="http://schemas.microsoft.com/office/word/2010/wordprocessingShape" mc:Ignorable="w14 w15 w16se w16cid wp14">
+<w:document xmlns:wpc="http://schemas.microsoft.com/office/word/2010/wordprocessingCanvas" xmlns:cx="http://schemas.microsoft.com/office/drawing/2014/chartex" xmlns:cx1="http://schemas.microsoft.com/office/drawing/2015/9/8/chartex" xmlns:cx2="http://schemas.microsoft.com/office/drawing/2015/10/21/chartex" xmlns:cx3="http://schemas.microsoft.com/office/drawing/2016/5/9/chartex" xmlns:cx4="http://schemas.microsoft.com/office/drawing/2016/5/10/chartex" xmlns:cx5="http://schemas.microsoft.com/office/drawing/2016/5/11/chartex" xmlns:cx6="http://schemas.microsoft.com/office/drawing/2016/5/12/chartex" xmlns:cx7="http://schemas.microsoft.com/office/drawing/2016/5/13/chartex" xmlns:cx8="http://schemas.microsoft.com/office/drawing/2016/5/14/chartex" xmlns:mc="http://schemas.openxmlformats.org/markup-compatibility/2006" xmlns:aink="http://schemas.microsoft.com/office/drawing/2016/ink" xmlns:am3d="http://schemas.microsoft.com/office/drawing/2017/model3d" xmlns:o="urn:schemas-microsoft-com:office:office" xmlns:r="http://schemas.openxmlformats.org/officeDocument/2006/relationships" xmlns:m="http://schemas.openxmlformats.org/officeDocument/2006/math" xmlns:v="urn:schemas-microsoft-com:vml" xmlns:wp14="http://schemas.microsoft.com/office/word/2010/wordprocessingDrawing" xmlns:wp="http://schemas.openxmlformats.org/drawingml/2006/wordprocessingDrawing" xmlns:w10="urn:schemas-microsoft-com:office:word" xmlns:w="http://schemas.openxmlformats.org/wordprocessingml/2006/main" xmlns:w14="http://schemas.microsoft.com/office/word/2010/wordml" xmlns:w15="http://schemas.microsoft.com/office/word/2012/wordml" xmlns:w16cex="http://schemas.microsoft.com/office/word/2018/wordml/cex" xmlns:w16cid="http://schemas.microsoft.com/office/word/2016/wordml/cid" xmlns:w16="http://schemas.microsoft.com/office/word/2018/wordml" xmlns:w16se="http://schemas.microsoft.com/office/word/2015/wordml/symex" xmlns:wpg="http://schemas.microsoft.com/office/word/2010/wordprocessingGroup" xmlns:wpi="http://schemas.microsoft.com/office/word/2010/wordprocessingInk" xmlns:wne="http://schemas.microsoft.com/office/word/2006/wordml" xmlns:wps="http://schemas.microsoft.com/office/word/2010/wordprocessingShape" mc:Ignorable="w14 w15 w16se w16cid w16 w16cex wp14">
   <w:body>
     <w:p>
       <w:pPr>
@@ -17,8 +17,6 @@
       <w:r>
         <w:t xml:space="preserve">Loops </w:t>
       </w:r>
-      <w:bookmarkStart w:id="0" w:name="_GoBack"/>
-      <w:bookmarkEnd w:id="0"/>
       <w:r>
         <w:t>Lab</w:t>
       </w:r>
@@ -203,11 +201,21 @@
     </w:p>
     <w:p>
       <w:pPr>
-        <w:rPr>
-          <w:sz w:val="24"/>
-          <w:szCs w:val="24"/>
-        </w:rPr>
-      </w:pPr>
+        <w:ind w:left="720"/>
+        <w:rPr>
+          <w:color w:val="00B0F0"/>
+          <w:sz w:val="24"/>
+          <w:szCs w:val="24"/>
+        </w:rPr>
+      </w:pPr>
+      <w:r>
+        <w:rPr>
+          <w:color w:val="00B0F0"/>
+          <w:sz w:val="24"/>
+          <w:szCs w:val="24"/>
+        </w:rPr>
+        <w:t>Looping is the process of repeating a block of code either when or until a condition is met.</w:t>
+      </w:r>
     </w:p>
     <w:p>
       <w:pPr>
@@ -231,15 +239,147 @@
     </w:p>
     <w:p>
       <w:pPr>
-        <w:rPr>
-          <w:sz w:val="24"/>
-          <w:szCs w:val="24"/>
-        </w:rPr>
-      </w:pPr>
-    </w:p>
-    <w:p>
-      <w:pPr>
-        <w:rPr>
+        <w:ind w:left="720"/>
+        <w:rPr>
+          <w:color w:val="00B0F0"/>
+          <w:sz w:val="24"/>
+          <w:szCs w:val="24"/>
+        </w:rPr>
+      </w:pPr>
+      <w:r>
+        <w:rPr>
+          <w:color w:val="00B0F0"/>
+          <w:sz w:val="24"/>
+          <w:szCs w:val="24"/>
+        </w:rPr>
+        <w:t>While loop: While a condition is met, a block of code will be executed.</w:t>
+      </w:r>
+    </w:p>
+    <w:p>
+      <w:pPr>
+        <w:ind w:left="1620" w:hanging="900"/>
+        <w:rPr>
+          <w:color w:val="00B0F0"/>
+          <w:sz w:val="24"/>
+          <w:szCs w:val="24"/>
+        </w:rPr>
+      </w:pPr>
+      <w:r>
+        <w:rPr>
+          <w:color w:val="00B0F0"/>
+          <w:sz w:val="24"/>
+          <w:szCs w:val="24"/>
+        </w:rPr>
+        <w:t>Do loop: Like a while loop only the code is executed first and then the condition is checked to determine if it will execute again.</w:t>
+      </w:r>
+    </w:p>
+    <w:p>
+      <w:pPr>
+        <w:ind w:left="1620" w:hanging="900"/>
+        <w:rPr>
+          <w:color w:val="00B0F0"/>
+          <w:sz w:val="24"/>
+          <w:szCs w:val="24"/>
+        </w:rPr>
+      </w:pPr>
+      <w:r>
+        <w:rPr>
+          <w:color w:val="00B0F0"/>
+          <w:sz w:val="24"/>
+          <w:szCs w:val="24"/>
+        </w:rPr>
+        <w:t xml:space="preserve">For loop: Will execute a block of code x number of times where x is either a given iteration or an iterative process determined by a set range limit </w:t>
+      </w:r>
+      <w:proofErr w:type="gramStart"/>
+      <w:r>
+        <w:rPr>
+          <w:color w:val="00B0F0"/>
+          <w:sz w:val="24"/>
+          <w:szCs w:val="24"/>
+        </w:rPr>
+        <w:t xml:space="preserve">( </w:t>
+      </w:r>
+      <w:proofErr w:type="spellStart"/>
+      <w:r>
+        <w:rPr>
+          <w:color w:val="00B0F0"/>
+          <w:sz w:val="24"/>
+          <w:szCs w:val="24"/>
+        </w:rPr>
+        <w:t>i</w:t>
+      </w:r>
+      <w:proofErr w:type="spellEnd"/>
+      <w:proofErr w:type="gramEnd"/>
+      <w:r>
+        <w:rPr>
+          <w:color w:val="00B0F0"/>
+          <w:sz w:val="24"/>
+          <w:szCs w:val="24"/>
+        </w:rPr>
+        <w:t xml:space="preserve"> &lt; 10 for instance).</w:t>
+      </w:r>
+    </w:p>
+    <w:p>
+      <w:pPr>
+        <w:ind w:left="1620" w:hanging="900"/>
+        <w:rPr>
+          <w:color w:val="00B0F0"/>
+          <w:sz w:val="24"/>
+          <w:szCs w:val="24"/>
+        </w:rPr>
+      </w:pPr>
+      <w:r>
+        <w:rPr>
+          <w:color w:val="00B0F0"/>
+          <w:sz w:val="24"/>
+          <w:szCs w:val="24"/>
+        </w:rPr>
+        <w:t xml:space="preserve">For Each loop: Like a for loop this will execute a block of code x number of times, but in this </w:t>
+      </w:r>
+      <w:proofErr w:type="gramStart"/>
+      <w:r>
+        <w:rPr>
+          <w:color w:val="00B0F0"/>
+          <w:sz w:val="24"/>
+          <w:szCs w:val="24"/>
+        </w:rPr>
+        <w:t>case</w:t>
+      </w:r>
+      <w:proofErr w:type="gramEnd"/>
+      <w:r>
+        <w:rPr>
+          <w:color w:val="00B0F0"/>
+          <w:sz w:val="24"/>
+          <w:szCs w:val="24"/>
+        </w:rPr>
+        <w:t xml:space="preserve"> x will be an iteration through a list or an array not simply a number.</w:t>
+      </w:r>
+    </w:p>
+    <w:p>
+      <w:pPr>
+        <w:ind w:left="1620" w:hanging="900"/>
+        <w:rPr>
+          <w:color w:val="00B0F0"/>
+          <w:sz w:val="24"/>
+          <w:szCs w:val="24"/>
+        </w:rPr>
+      </w:pPr>
+    </w:p>
+    <w:p>
+      <w:pPr>
+        <w:ind w:left="1620" w:hanging="900"/>
+        <w:rPr>
+          <w:color w:val="00B0F0"/>
+          <w:sz w:val="24"/>
+          <w:szCs w:val="24"/>
+        </w:rPr>
+      </w:pPr>
+    </w:p>
+    <w:p>
+      <w:pPr>
+        <w:ind w:left="1620" w:hanging="900"/>
+        <w:rPr>
+          <w:color w:val="00B0F0"/>
           <w:sz w:val="24"/>
           <w:szCs w:val="24"/>
         </w:rPr>
@@ -269,6 +409,7 @@
           <w:sz w:val="24"/>
           <w:szCs w:val="24"/>
         </w:rPr>
+        <w:lastRenderedPageBreak/>
         <w:t xml:space="preserve">Create a New Visual Studio Visual C# Console Application </w:t>
       </w:r>
       <w:r>
@@ -337,8 +478,17 @@
           <w:sz w:val="24"/>
           <w:szCs w:val="24"/>
         </w:rPr>
-        <w:t>Location: c:\users\student\documents\visual studio 2015\Projects\LastName_FirstName</w:t>
-      </w:r>
+        <w:t>Location: c:\users\student\documents\visual studio 2015\Projects\</w:t>
+      </w:r>
+      <w:proofErr w:type="spellStart"/>
+      <w:r>
+        <w:rPr>
+          <w:sz w:val="24"/>
+          <w:szCs w:val="24"/>
+        </w:rPr>
+        <w:t>LastName_FirstName</w:t>
+      </w:r>
+      <w:proofErr w:type="spellEnd"/>
     </w:p>
     <w:p>
       <w:pPr>
@@ -414,7 +564,6 @@
           <w:sz w:val="24"/>
           <w:szCs w:val="24"/>
         </w:rPr>
-        <w:lastRenderedPageBreak/>
         <w:t xml:space="preserve">Open and Modify Your C# Program </w:t>
       </w:r>
     </w:p>
@@ -485,6 +634,7 @@
         </w:rPr>
         <w:t xml:space="preserve">a variable named </w:t>
       </w:r>
+      <w:proofErr w:type="spellStart"/>
       <w:r>
         <w:rPr>
           <w:b/>
@@ -494,6 +644,7 @@
         </w:rPr>
         <w:t>dayOfMonth</w:t>
       </w:r>
+      <w:proofErr w:type="spellEnd"/>
       <w:r>
         <w:rPr>
           <w:sz w:val="24"/>
@@ -598,6 +749,7 @@
         </w:rPr>
         <w:t xml:space="preserve"> with the value of the variable </w:t>
       </w:r>
+      <w:proofErr w:type="spellStart"/>
       <w:r>
         <w:rPr>
           <w:b/>
@@ -607,6 +759,7 @@
         </w:rPr>
         <w:t>dayOfMonth</w:t>
       </w:r>
+      <w:proofErr w:type="spellEnd"/>
       <w:r>
         <w:rPr>
           <w:sz w:val="24"/>
@@ -619,7 +772,23 @@
           <w:sz w:val="24"/>
           <w:szCs w:val="24"/>
         </w:rPr>
-        <w:t xml:space="preserve">  In order to do this, you need to know how many days June has.  Your results will look something like this:</w:t>
+        <w:t xml:space="preserve">  </w:t>
+      </w:r>
+      <w:proofErr w:type="gramStart"/>
+      <w:r>
+        <w:rPr>
+          <w:sz w:val="24"/>
+          <w:szCs w:val="24"/>
+        </w:rPr>
+        <w:t>In order to</w:t>
+      </w:r>
+      <w:proofErr w:type="gramEnd"/>
+      <w:r>
+        <w:rPr>
+          <w:sz w:val="24"/>
+          <w:szCs w:val="24"/>
+        </w:rPr>
+        <w:t xml:space="preserve"> do this, you need to know how many days June has.  Your results will look something like this:</w:t>
       </w:r>
       <w:r>
         <w:rPr>
@@ -708,6 +877,7 @@
         </w:rPr>
         <w:t xml:space="preserve">Set </w:t>
       </w:r>
+      <w:proofErr w:type="spellStart"/>
       <w:r>
         <w:rPr>
           <w:b/>
@@ -717,6 +887,7 @@
         </w:rPr>
         <w:t>dayOfMonth</w:t>
       </w:r>
+      <w:proofErr w:type="spellEnd"/>
       <w:r>
         <w:rPr>
           <w:sz w:val="24"/>
@@ -768,6 +939,7 @@
         </w:rPr>
         <w:t xml:space="preserve"> with the value of the variable </w:t>
       </w:r>
+      <w:proofErr w:type="spellStart"/>
       <w:r>
         <w:rPr>
           <w:b/>
@@ -777,12 +949,37 @@
         </w:rPr>
         <w:t>dayOfMonth</w:t>
       </w:r>
-      <w:r>
-        <w:rPr>
-          <w:sz w:val="24"/>
-          <w:szCs w:val="24"/>
-        </w:rPr>
-        <w:t xml:space="preserve"> and increment the variable in every iteration of the loop.  In order to do this, you need to know how many days December has.  Your results will look something like this:</w:t>
+      <w:proofErr w:type="spellEnd"/>
+      <w:r>
+        <w:rPr>
+          <w:sz w:val="24"/>
+          <w:szCs w:val="24"/>
+        </w:rPr>
+        <w:t xml:space="preserve"> and increment the variable in every iteration of the loop.  </w:t>
+      </w:r>
+      <w:proofErr w:type="gramStart"/>
+      <w:r>
+        <w:rPr>
+          <w:sz w:val="24"/>
+          <w:szCs w:val="24"/>
+        </w:rPr>
+        <w:t>In order to</w:t>
+      </w:r>
+      <w:proofErr w:type="gramEnd"/>
+      <w:r>
+        <w:rPr>
+          <w:sz w:val="24"/>
+          <w:szCs w:val="24"/>
+        </w:rPr>
+        <w:t xml:space="preserve"> do this, you need to know how many days December has.  Your results will </w:t>
+      </w:r>
+      <w:r>
+        <w:rPr>
+          <w:sz w:val="24"/>
+          <w:szCs w:val="24"/>
+        </w:rPr>
+        <w:lastRenderedPageBreak/>
+        <w:t>look something like this:</w:t>
       </w:r>
       <w:r>
         <w:rPr>
@@ -885,15 +1082,23 @@
           <w:sz w:val="24"/>
           <w:szCs w:val="24"/>
         </w:rPr>
-        <w:t xml:space="preserve"> with the value of the variable you choose to use as the counter.  You will need to increment the variable in every iteration of the loop.  In order to do this, you need to know how many days </w:t>
-      </w:r>
-      <w:r>
-        <w:rPr>
-          <w:sz w:val="24"/>
-          <w:szCs w:val="24"/>
-        </w:rPr>
-        <w:lastRenderedPageBreak/>
-        <w:t>March has.  Your results will look something like this:</w:t>
+        <w:t xml:space="preserve"> with the value of the variable you choose to use as the counter.  You will need to increment the variable in every iteration of the loop.  </w:t>
+      </w:r>
+      <w:proofErr w:type="gramStart"/>
+      <w:r>
+        <w:rPr>
+          <w:sz w:val="24"/>
+          <w:szCs w:val="24"/>
+        </w:rPr>
+        <w:t>In order to</w:t>
+      </w:r>
+      <w:proofErr w:type="gramEnd"/>
+      <w:r>
+        <w:rPr>
+          <w:sz w:val="24"/>
+          <w:szCs w:val="24"/>
+        </w:rPr>
+        <w:t xml:space="preserve"> do this, you need to know how many days March has.  Your results will look something like this:</w:t>
       </w:r>
       <w:r>
         <w:rPr>
@@ -1134,6 +1339,7 @@
           <w:sz w:val="24"/>
           <w:szCs w:val="24"/>
         </w:rPr>
+        <w:lastRenderedPageBreak/>
         <w:t>Provide a screen shot of the Autos debug window which shows the value of at least one variable at this point.</w:t>
       </w:r>
     </w:p>
@@ -1248,7 +1454,7 @@
 </file>
 
 <file path=word/numbering.xml><?xml version="1.0" encoding="utf-8"?>
-<w:numbering xmlns:wpc="http://schemas.microsoft.com/office/word/2010/wordprocessingCanvas" xmlns:cx="http://schemas.microsoft.com/office/drawing/2014/chartex" xmlns:cx1="http://schemas.microsoft.com/office/drawing/2015/9/8/chartex" xmlns:cx2="http://schemas.microsoft.com/office/drawing/2015/10/21/chartex" xmlns:cx3="http://schemas.microsoft.com/office/drawing/2016/5/9/chartex" xmlns:cx4="http://schemas.microsoft.com/office/drawing/2016/5/10/chartex" xmlns:cx5="http://schemas.microsoft.com/office/drawing/2016/5/11/chartex" xmlns:cx6="http://schemas.microsoft.com/office/drawing/2016/5/12/chartex" xmlns:cx7="http://schemas.microsoft.com/office/drawing/2016/5/13/chartex" xmlns:cx8="http://schemas.microsoft.com/office/drawing/2016/5/14/chartex" xmlns:mc="http://schemas.openxmlformats.org/markup-compatibility/2006" xmlns:aink="http://schemas.microsoft.com/office/drawing/2016/ink" xmlns:am3d="http://schemas.microsoft.com/office/drawing/2017/model3d" xmlns:o="urn:schemas-microsoft-com:office:office" xmlns:r="http://schemas.openxmlformats.org/officeDocument/2006/relationships" xmlns:m="http://schemas.openxmlformats.org/officeDocument/2006/math" xmlns:v="urn:schemas-microsoft-com:vml" xmlns:wp14="http://schemas.microsoft.com/office/word/2010/wordprocessingDrawing" xmlns:wp="http://schemas.openxmlformats.org/drawingml/2006/wordprocessingDrawing" xmlns:w10="urn:schemas-microsoft-com:office:word" xmlns:w="http://schemas.openxmlformats.org/wordprocessingml/2006/main" xmlns:w14="http://schemas.microsoft.com/office/word/2010/wordml" xmlns:w15="http://schemas.microsoft.com/office/word/2012/wordml" xmlns:w16cid="http://schemas.microsoft.com/office/word/2016/wordml/cid" xmlns:w16se="http://schemas.microsoft.com/office/word/2015/wordml/symex" xmlns:wpg="http://schemas.microsoft.com/office/word/2010/wordprocessingGroup" xmlns:wpi="http://schemas.microsoft.com/office/word/2010/wordprocessingInk" xmlns:wne="http://schemas.microsoft.com/office/word/2006/wordml" xmlns:wps="http://schemas.microsoft.com/office/word/2010/wordprocessingShape" mc:Ignorable="w14 w15 w16se w16cid wp14">
+<w:numbering xmlns:wpc="http://schemas.microsoft.com/office/word/2010/wordprocessingCanvas" xmlns:cx="http://schemas.microsoft.com/office/drawing/2014/chartex" xmlns:cx1="http://schemas.microsoft.com/office/drawing/2015/9/8/chartex" xmlns:cx2="http://schemas.microsoft.com/office/drawing/2015/10/21/chartex" xmlns:cx3="http://schemas.microsoft.com/office/drawing/2016/5/9/chartex" xmlns:cx4="http://schemas.microsoft.com/office/drawing/2016/5/10/chartex" xmlns:cx5="http://schemas.microsoft.com/office/drawing/2016/5/11/chartex" xmlns:cx6="http://schemas.microsoft.com/office/drawing/2016/5/12/chartex" xmlns:cx7="http://schemas.microsoft.com/office/drawing/2016/5/13/chartex" xmlns:cx8="http://schemas.microsoft.com/office/drawing/2016/5/14/chartex" xmlns:mc="http://schemas.openxmlformats.org/markup-compatibility/2006" xmlns:aink="http://schemas.microsoft.com/office/drawing/2016/ink" xmlns:am3d="http://schemas.microsoft.com/office/drawing/2017/model3d" xmlns:o="urn:schemas-microsoft-com:office:office" xmlns:r="http://schemas.openxmlformats.org/officeDocument/2006/relationships" xmlns:m="http://schemas.openxmlformats.org/officeDocument/2006/math" xmlns:v="urn:schemas-microsoft-com:vml" xmlns:wp14="http://schemas.microsoft.com/office/word/2010/wordprocessingDrawing" xmlns:wp="http://schemas.openxmlformats.org/drawingml/2006/wordprocessingDrawing" xmlns:w10="urn:schemas-microsoft-com:office:word" xmlns:w="http://schemas.openxmlformats.org/wordprocessingml/2006/main" xmlns:w14="http://schemas.microsoft.com/office/word/2010/wordml" xmlns:w15="http://schemas.microsoft.com/office/word/2012/wordml" xmlns:w16cex="http://schemas.microsoft.com/office/word/2018/wordml/cex" xmlns:w16cid="http://schemas.microsoft.com/office/word/2016/wordml/cid" xmlns:w16="http://schemas.microsoft.com/office/word/2018/wordml" xmlns:w16se="http://schemas.microsoft.com/office/word/2015/wordml/symex" xmlns:wpg="http://schemas.microsoft.com/office/word/2010/wordprocessingGroup" xmlns:wpi="http://schemas.microsoft.com/office/word/2010/wordprocessingInk" xmlns:wne="http://schemas.microsoft.com/office/word/2006/wordml" xmlns:wps="http://schemas.microsoft.com/office/word/2010/wordprocessingShape" mc:Ignorable="w14 w15 w16se w16cid w16 w16cex wp14">
   <w:abstractNum w:abstractNumId="0" w15:restartNumberingAfterBreak="0">
     <w:nsid w:val="35BF2FBF"/>
     <w:multiLevelType w:val="hybridMultilevel"/>
@@ -1574,7 +1780,7 @@
 </file>
 
 <file path=word/styles.xml><?xml version="1.0" encoding="utf-8"?>
-<w:styles xmlns:mc="http://schemas.openxmlformats.org/markup-compatibility/2006" xmlns:r="http://schemas.openxmlformats.org/officeDocument/2006/relationships" xmlns:w="http://schemas.openxmlformats.org/wordprocessingml/2006/main" xmlns:w14="http://schemas.microsoft.com/office/word/2010/wordml" xmlns:w15="http://schemas.microsoft.com/office/word/2012/wordml" xmlns:w16cid="http://schemas.microsoft.com/office/word/2016/wordml/cid" xmlns:w16se="http://schemas.microsoft.com/office/word/2015/wordml/symex" mc:Ignorable="w14 w15 w16se w16cid">
+<w:styles xmlns:mc="http://schemas.openxmlformats.org/markup-compatibility/2006" xmlns:r="http://schemas.openxmlformats.org/officeDocument/2006/relationships" xmlns:w="http://schemas.openxmlformats.org/wordprocessingml/2006/main" xmlns:w14="http://schemas.microsoft.com/office/word/2010/wordml" xmlns:w15="http://schemas.microsoft.com/office/word/2012/wordml" xmlns:w16cex="http://schemas.microsoft.com/office/word/2018/wordml/cex" xmlns:w16cid="http://schemas.microsoft.com/office/word/2016/wordml/cid" xmlns:w16="http://schemas.microsoft.com/office/word/2018/wordml" xmlns:w16se="http://schemas.microsoft.com/office/word/2015/wordml/symex" mc:Ignorable="w14 w15 w16se w16cid w16 w16cex">
   <w:docDefaults>
     <w:rPrDefault>
       <w:rPr>
@@ -1590,7 +1796,7 @@
       </w:pPr>
     </w:pPrDefault>
   </w:docDefaults>
-  <w:latentStyles w:defLockedState="0" w:defUIPriority="99" w:defSemiHidden="0" w:defUnhideWhenUsed="0" w:defQFormat="0" w:count="377">
+  <w:latentStyles w:defLockedState="0" w:defUIPriority="99" w:defSemiHidden="0" w:defUnhideWhenUsed="0" w:defQFormat="0" w:count="376">
     <w:lsdException w:name="Normal" w:uiPriority="0" w:qFormat="1"/>
     <w:lsdException w:name="heading 1" w:uiPriority="9" w:qFormat="1"/>
     <w:lsdException w:name="heading 2" w:semiHidden="1" w:uiPriority="9" w:unhideWhenUsed="1" w:qFormat="1"/>
@@ -1696,6 +1902,7 @@
     <w:lsdException w:name="HTML Sample" w:semiHidden="1" w:unhideWhenUsed="1"/>
     <w:lsdException w:name="HTML Typewriter" w:semiHidden="1" w:unhideWhenUsed="1"/>
     <w:lsdException w:name="HTML Variable" w:semiHidden="1" w:unhideWhenUsed="1"/>
+    <w:lsdException w:name="Normal Table" w:semiHidden="1" w:unhideWhenUsed="1"/>
     <w:lsdException w:name="annotation subject" w:semiHidden="1" w:unhideWhenUsed="1"/>
     <w:lsdException w:name="No List" w:semiHidden="1" w:unhideWhenUsed="1"/>
     <w:lsdException w:name="Outline List 1" w:semiHidden="1" w:unhideWhenUsed="1"/>
@@ -1742,8 +1949,10 @@
     <w:lsdException w:name="Table Subtle 2" w:semiHidden="1" w:unhideWhenUsed="1"/>
     <w:lsdException w:name="Table Web 1" w:semiHidden="1" w:unhideWhenUsed="1"/>
     <w:lsdException w:name="Table Web 2" w:semiHidden="1" w:unhideWhenUsed="1"/>
+    <w:lsdException w:name="Table Web 3" w:semiHidden="1" w:unhideWhenUsed="1"/>
     <w:lsdException w:name="Balloon Text" w:semiHidden="1" w:unhideWhenUsed="1"/>
     <w:lsdException w:name="Table Grid" w:uiPriority="39"/>
+    <w:lsdException w:name="Table Theme" w:semiHidden="1" w:unhideWhenUsed="1"/>
     <w:lsdException w:name="Placeholder Text" w:semiHidden="1"/>
     <w:lsdException w:name="No Spacing" w:uiPriority="1" w:qFormat="1"/>
     <w:lsdException w:name="Light Shading" w:uiPriority="60"/>
@@ -1964,7 +2173,6 @@
     <w:lsdException w:name="Hashtag" w:semiHidden="1" w:unhideWhenUsed="1"/>
     <w:lsdException w:name="Unresolved Mention" w:semiHidden="1" w:unhideWhenUsed="1"/>
     <w:lsdException w:name="Smart Link" w:semiHidden="1" w:unhideWhenUsed="1"/>
-    <w:lsdException w:name="Smart Link Error" w:semiHidden="1" w:unhideWhenUsed="1"/>
   </w:latentStyles>
   <w:style w:type="paragraph" w:default="1" w:styleId="Normal">
     <w:name w:val="Normal"/>
@@ -2101,6 +2309,18 @@
       <w:ind w:left="720"/>
       <w:contextualSpacing/>
     </w:pPr>
+  </w:style>
+  <w:style w:type="character" w:styleId="FollowedHyperlink">
+    <w:name w:val="FollowedHyperlink"/>
+    <w:basedOn w:val="DefaultParagraphFont"/>
+    <w:uiPriority w:val="99"/>
+    <w:semiHidden/>
+    <w:unhideWhenUsed/>
+    <w:rsid w:val="0038469B"/>
+    <w:rPr>
+      <w:color w:val="954F72" w:themeColor="followedHyperlink"/>
+      <w:u w:val="single"/>
+    </w:rPr>
   </w:style>
 </w:styles>
 </file>

</xml_diff>